<commit_message>
Versao final da redacao
</commit_message>
<xml_diff>
--- a/redacao/Lucas Monteiro - TCC - MBA USP ESALQ.docx
+++ b/redacao/Lucas Monteiro - TCC - MBA USP ESALQ.docx
@@ -2540,7 +2540,7 @@
           <w:sz w:val="22"/>
           <w:szCs w:val="22"/>
         </w:rPr>
-        <w:t>1</w:t>
+        <w:t>2</w:t>
       </w:r>
       <w:r>
         <w:rPr>
@@ -2600,27 +2600,7 @@
           <w:sz w:val="22"/>
           <w:szCs w:val="22"/>
         </w:rPr>
-        <w:t xml:space="preserve"> (con</w:t>
-      </w:r>
-      <w:r>
-        <w:rPr>
-          <w:i w:val="0"/>
-          <w:iCs w:val="0"/>
-          <w:color w:val="auto"/>
-          <w:sz w:val="22"/>
-          <w:szCs w:val="22"/>
-        </w:rPr>
-        <w:t>clusão</w:t>
-      </w:r>
-      <w:r>
-        <w:rPr>
-          <w:i w:val="0"/>
-          <w:iCs w:val="0"/>
-          <w:color w:val="auto"/>
-          <w:sz w:val="22"/>
-          <w:szCs w:val="22"/>
-        </w:rPr>
-        <w:t>)</w:t>
+        <w:t xml:space="preserve"> (conclusão)</w:t>
       </w:r>
     </w:p>
     <w:tbl>
@@ -4857,7 +4837,7 @@
           <w:sz w:val="22"/>
           <w:szCs w:val="22"/>
         </w:rPr>
-        <w:t>2</w:t>
+        <w:t>3</w:t>
       </w:r>
       <w:r>
         <w:rPr>
@@ -5764,7 +5744,7 @@
           <w:sz w:val="22"/>
           <w:szCs w:val="22"/>
         </w:rPr>
-        <w:t>3</w:t>
+        <w:t>4</w:t>
       </w:r>
       <w:r>
         <w:rPr>
@@ -6684,36 +6664,14 @@
       <w:r>
         <w:t xml:space="preserve">Tabela </w:t>
       </w:r>
-      <w:r>
-        <w:rPr>
-          <w:i/>
-          <w:iCs/>
-        </w:rPr>
-        <w:fldChar w:fldCharType="begin"/>
-      </w:r>
-      <w:r>
-        <w:instrText xml:space="preserve"> SEQ Tabela \* ARABIC </w:instrText>
-      </w:r>
-      <w:r>
-        <w:rPr>
-          <w:i/>
-          <w:iCs/>
-        </w:rPr>
-        <w:fldChar w:fldCharType="separate"/>
-      </w:r>
-      <w:r>
-        <w:rPr>
-          <w:noProof/>
-        </w:rPr>
-        <w:t>4</w:t>
-      </w:r>
-      <w:r>
-        <w:rPr>
-          <w:i/>
-          <w:iCs/>
-        </w:rPr>
-        <w:fldChar w:fldCharType="end"/>
-      </w:r>
+      <w:fldSimple w:instr=" SEQ Tabela \* ARABIC ">
+        <w:r>
+          <w:rPr>
+            <w:noProof/>
+          </w:rPr>
+          <w:t>5</w:t>
+        </w:r>
+      </w:fldSimple>
       <w:r>
         <w:t>.</w:t>
       </w:r>
@@ -8387,10 +8345,7 @@
         <w:fldChar w:fldCharType="begin"/>
       </w:r>
       <w:r>
-        <w:instrText xml:space="preserve"> REF _Ref114417516 \h </w:instrText>
-      </w:r>
-      <w:r>
-        <w:instrText xml:space="preserve"> \* MERGEFORMAT </w:instrText>
+        <w:instrText xml:space="preserve"> REF _Ref114417516 \h  \* MERGEFORMAT </w:instrText>
       </w:r>
       <w:r>
         <w:fldChar w:fldCharType="separate"/>
@@ -8810,12 +8765,12 @@
         <w:rPr>
           <w:highlight w:val="yellow"/>
         </w:rPr>
+        <w:instrText xml:space="preserve"> \* MERGEFORMAT </w:instrText>
       </w:r>
       <w:r>
         <w:rPr>
           <w:highlight w:val="yellow"/>
         </w:rPr>
-        <w:instrText xml:space="preserve"> \* MERGEFORMAT </w:instrText>
       </w:r>
       <w:r>
         <w:rPr>
@@ -8830,7 +8785,7 @@
         <w:rPr>
           <w:noProof/>
         </w:rPr>
-        <w:t>5</w:t>
+        <w:t>6</w:t>
       </w:r>
       <w:r>
         <w:rPr>
@@ -8925,7 +8880,7 @@
           <w:sz w:val="22"/>
           <w:szCs w:val="22"/>
         </w:rPr>
-        <w:t>5</w:t>
+        <w:t>6</w:t>
       </w:r>
       <w:r>
         <w:rPr>
@@ -9770,36 +9725,24 @@
         <w:rPr>
           <w:bCs/>
         </w:rPr>
-        <w:t>conforme ilustrado na</w:t>
+        <w:t xml:space="preserve">conforme ilustrado na </w:t>
       </w:r>
       <w:r>
         <w:rPr>
           <w:bCs/>
         </w:rPr>
-        <w:t xml:space="preserve"> </w:t>
+        <w:fldChar w:fldCharType="begin"/>
       </w:r>
       <w:r>
         <w:rPr>
           <w:bCs/>
         </w:rPr>
-        <w:fldChar w:fldCharType="begin"/>
+        <w:instrText xml:space="preserve"> REF _Ref114418153 \h  \* MERGEFORMAT </w:instrText>
       </w:r>
       <w:r>
         <w:rPr>
           <w:bCs/>
         </w:rPr>
-        <w:instrText xml:space="preserve"> REF _Ref114418153 \h </w:instrText>
-      </w:r>
-      <w:r>
-        <w:rPr>
-          <w:bCs/>
-        </w:rPr>
-      </w:r>
-      <w:r>
-        <w:rPr>
-          <w:bCs/>
-        </w:rPr>
-        <w:instrText xml:space="preserve"> \* MERGEFORMAT </w:instrText>
       </w:r>
       <w:r>
         <w:rPr>
@@ -10029,18 +9972,12 @@
         <w:rPr>
           <w:bCs/>
         </w:rPr>
-        <w:instrText xml:space="preserve"> REF _Ref114418388 \h </w:instrText>
+        <w:instrText xml:space="preserve"> REF _Ref114418388 \h  \* MERGEFORMAT </w:instrText>
       </w:r>
       <w:r>
         <w:rPr>
           <w:bCs/>
         </w:rPr>
-      </w:r>
-      <w:r>
-        <w:rPr>
-          <w:bCs/>
-        </w:rPr>
-        <w:instrText xml:space="preserve"> \* MERGEFORMAT </w:instrText>
       </w:r>
       <w:r>
         <w:rPr>
@@ -10319,6 +10256,8 @@
       </w:r>
       <w:r>
         <w:rPr>
+          <w:i/>
+          <w:iCs/>
           <w:noProof/>
         </w:rPr>
         <w:t>4</w:t>
@@ -10569,6 +10508,8 @@
       </w:r>
       <w:r>
         <w:rPr>
+          <w:i/>
+          <w:iCs/>
           <w:noProof/>
         </w:rPr>
         <w:t>5</w:t>
@@ -10815,6 +10756,8 @@
       </w:r>
       <w:r>
         <w:rPr>
+          <w:i/>
+          <w:iCs/>
           <w:noProof/>
         </w:rPr>
         <w:t>6</w:t>
@@ -11079,7 +11022,7 @@
         <w:rPr>
           <w:bCs/>
         </w:rPr>
-        <w:instrText xml:space="preserve"> REF _Ref114419532 \h </w:instrText>
+        <w:instrText xml:space="preserve"> REF _Ref114419532 \h  \* MERGEFORMAT </w:instrText>
       </w:r>
       <w:r>
         <w:rPr>
@@ -11090,12 +11033,6 @@
         <w:rPr>
           <w:bCs/>
         </w:rPr>
-        <w:instrText xml:space="preserve"> \* MERGEFORMAT </w:instrText>
-      </w:r>
-      <w:r>
-        <w:rPr>
-          <w:bCs/>
-        </w:rPr>
         <w:fldChar w:fldCharType="separate"/>
       </w:r>
       <w:r>
@@ -11105,7 +11042,7 @@
         <w:rPr>
           <w:noProof/>
         </w:rPr>
-        <w:t>6</w:t>
+        <w:t>7</w:t>
       </w:r>
       <w:r>
         <w:rPr>
@@ -11191,7 +11128,7 @@
           <w:sz w:val="22"/>
           <w:szCs w:val="22"/>
         </w:rPr>
-        <w:t>6</w:t>
+        <w:t>7</w:t>
       </w:r>
       <w:r>
         <w:rPr>
@@ -12640,19 +12577,7 @@
           <w:bCs/>
         </w:rPr>
         <w:lastRenderedPageBreak/>
-        <w:t xml:space="preserve">extras, seguem a mesma direção, de modo que o movimento ascendente de um está relacionado ao movimento ascendente do outro, e vice-versa. De modo semelhante, o prolongamento do tempo de relacionamento do cliente com a companhia está vinculado a maiores cobranças gerais. </w:t>
-      </w:r>
-      <w:r>
-        <w:rPr>
-          <w:bCs/>
-        </w:rPr>
-        <w:t>Ambas as correlações</w:t>
-      </w:r>
-      <w:r>
-        <w:rPr>
-          <w:bCs/>
-        </w:rPr>
-        <w:t xml:space="preserve"> são superiores a 0.8, e figuram no ranking das três correlações de maior magnitude.</w:t>
+        <w:t>extras, seguem a mesma direção, de modo que o movimento ascendente de um está relacionado ao movimento ascendente do outro, e vice-versa. De modo semelhante, o prolongamento do tempo de relacionamento do cliente com a companhia está vinculado a maiores cobranças gerais. Ambas as correlações são superiores a 0.8, e figuram no ranking das três correlações de maior magnitude.</w:t>
       </w:r>
     </w:p>
     <w:p>
@@ -12667,75 +12592,51 @@
           <w:bCs/>
         </w:rPr>
         <w:tab/>
-        <w:t>Segundo apresentado na</w:t>
+        <w:t xml:space="preserve">Segundo apresentado na </w:t>
       </w:r>
       <w:r>
         <w:rPr>
           <w:bCs/>
         </w:rPr>
-        <w:t xml:space="preserve"> </w:t>
+        <w:fldChar w:fldCharType="begin"/>
       </w:r>
       <w:r>
         <w:rPr>
           <w:bCs/>
         </w:rPr>
-        <w:fldChar w:fldCharType="begin"/>
+        <w:instrText xml:space="preserve"> REF _Ref114419532 \h  \* MERGEFORMAT </w:instrText>
       </w:r>
       <w:r>
         <w:rPr>
           <w:bCs/>
         </w:rPr>
-        <w:instrText xml:space="preserve"> REF _Ref114419532 \h </w:instrText>
       </w:r>
       <w:r>
         <w:rPr>
           <w:bCs/>
         </w:rPr>
+        <w:fldChar w:fldCharType="separate"/>
+      </w:r>
+      <w:r>
+        <w:t xml:space="preserve">Tabela </w:t>
+      </w:r>
+      <w:r>
+        <w:rPr>
+          <w:noProof/>
+        </w:rPr>
+        <w:t>7</w:t>
       </w:r>
       <w:r>
         <w:rPr>
           <w:bCs/>
         </w:rPr>
-        <w:instrText xml:space="preserve"> \* MERGEFORMAT </w:instrText>
+        <w:fldChar w:fldCharType="end"/>
       </w:r>
       <w:r>
         <w:rPr>
           <w:bCs/>
         </w:rPr>
-        <w:fldChar w:fldCharType="separate"/>
-      </w:r>
-      <w:r>
-        <w:t xml:space="preserve">Tabela </w:t>
-      </w:r>
-      <w:r>
-        <w:rPr>
-          <w:noProof/>
-        </w:rPr>
-        <w:t>6</w:t>
-      </w:r>
-      <w:r>
-        <w:rPr>
-          <w:bCs/>
-        </w:rPr>
-        <w:fldChar w:fldCharType="end"/>
-      </w:r>
-      <w:r>
-        <w:rPr>
-          <w:bCs/>
-        </w:rPr>
-        <w:t xml:space="preserve">, das dez maiores correlações em valor absoluto, apenas uma é negativa, e ocorre </w:t>
-      </w:r>
-      <w:r>
-        <w:rPr>
-          <w:bCs/>
-        </w:rPr>
-        <w:t>entre o</w:t>
-      </w:r>
-      <w:r>
-        <w:rPr>
-          <w:bCs/>
-        </w:rPr>
-        <w:t xml:space="preserve"> percentual de pessoas com idade inferior a 18 anos, e a idade mediana dos habitantes do condado, sinalizando que nos condados, conforme a proporção de indivíduos menores de idade aumenta, a idade mediana dos habitantes naturalmente reduz, e vice-versa.</w:t>
+        <w:t>, das dez maiores correlações em valor absoluto, apenas uma é negativa, e ocorre entre o percentual de pessoas com idade inferior a 18 anos, e a idade mediana dos habitantes do condado, sinalizando que nos condados, conforme a proporção de indivíduos menores de idade aumenta, a idade mediana dos habitantes naturalmente reduz, e vice-versa.</w:t>
       </w:r>
     </w:p>
     <w:p>
@@ -12813,7 +12714,7 @@
         <w:rPr>
           <w:bCs/>
         </w:rPr>
-        <w:instrText xml:space="preserve"> REF _Ref114419776 \h </w:instrText>
+        <w:instrText xml:space="preserve"> REF _Ref114419776 \h  \* MERGEFORMAT </w:instrText>
       </w:r>
       <w:r>
         <w:rPr>
@@ -12824,12 +12725,6 @@
         <w:rPr>
           <w:bCs/>
         </w:rPr>
-        <w:instrText xml:space="preserve"> \* MERGEFORMAT </w:instrText>
-      </w:r>
-      <w:r>
-        <w:rPr>
-          <w:bCs/>
-        </w:rPr>
         <w:fldChar w:fldCharType="separate"/>
       </w:r>
       <w:r>
@@ -12839,7 +12734,7 @@
         <w:rPr>
           <w:noProof/>
         </w:rPr>
-        <w:t>7</w:t>
+        <w:t>8</w:t>
       </w:r>
       <w:r>
         <w:rPr>
@@ -12926,7 +12821,7 @@
           <w:sz w:val="22"/>
           <w:szCs w:val="22"/>
         </w:rPr>
-        <w:t>7</w:t>
+        <w:t>8</w:t>
       </w:r>
       <w:r>
         <w:rPr>
@@ -13498,19 +13393,7 @@
         <w:rPr>
           <w:bCs/>
         </w:rPr>
-        <w:t xml:space="preserve">Devido </w:t>
-      </w:r>
-      <w:r>
-        <w:rPr>
-          <w:bCs/>
-        </w:rPr>
-        <w:t>ao</w:t>
-      </w:r>
-      <w:r>
-        <w:rPr>
-          <w:bCs/>
-        </w:rPr>
-        <w:t xml:space="preserve"> impacto da ausência de conteúdo em alguns algoritmos de modelagem, que na etapa de treinamento eventualmente omitem observações com valores faltantes, e a acentuada granularidade da variável “</w:t>
+        <w:t>Devido ao impacto da ausência de conteúdo em alguns algoritmos de modelagem, que na etapa de treinamento eventualmente omitem observações com valores faltantes, e a acentuada granularidade da variável “</w:t>
       </w:r>
       <w:proofErr w:type="spellStart"/>
       <w:r>
@@ -13553,19 +13436,7 @@
         <w:rPr>
           <w:bCs/>
         </w:rPr>
-        <w:t xml:space="preserve">Seguindo o mesmo raciocínio, as colunas pertinentes às cidades nas quais estão localizadas as residências dos clientes também foram excluídas da modelagem. Mantiveram-se, entretanto, as variáveis com dados dos 58 condados nos quais a firma presta serviço, em virtude </w:t>
-      </w:r>
-      <w:r>
-        <w:rPr>
-          <w:bCs/>
-        </w:rPr>
-        <w:t>de o</w:t>
-      </w:r>
-      <w:r>
-        <w:rPr>
-          <w:bCs/>
-        </w:rPr>
-        <w:t xml:space="preserve"> condado ser a unidade geográfica com menor granularidade disponível no </w:t>
+        <w:t xml:space="preserve">Seguindo o mesmo raciocínio, as colunas pertinentes às cidades nas quais estão localizadas as residências dos clientes também foram excluídas da modelagem. Mantiveram-se, entretanto, as variáveis com dados dos 58 condados nos quais a firma presta serviço, em virtude de o condado ser a unidade geográfica com menor granularidade disponível no </w:t>
       </w:r>
       <w:proofErr w:type="spellStart"/>
       <w:r>
@@ -13743,18 +13614,12 @@
         <w:rPr>
           <w:bCs/>
         </w:rPr>
-        <w:instrText xml:space="preserve"> REF _Ref114420018 \h </w:instrText>
+        <w:instrText xml:space="preserve"> REF _Ref114420018 \h  \* MERGEFORMAT </w:instrText>
       </w:r>
       <w:r>
         <w:rPr>
           <w:bCs/>
         </w:rPr>
-      </w:r>
-      <w:r>
-        <w:rPr>
-          <w:bCs/>
-        </w:rPr>
-        <w:instrText xml:space="preserve"> \* MERGEFORMAT </w:instrText>
       </w:r>
       <w:r>
         <w:rPr>
@@ -13969,10 +13834,7 @@
         <w:fldChar w:fldCharType="begin"/>
       </w:r>
       <w:r>
-        <w:instrText xml:space="preserve"> REF _Ref114420126 \h </w:instrText>
-      </w:r>
-      <w:r>
-        <w:instrText xml:space="preserve"> \* MERGEFORMAT </w:instrText>
+        <w:instrText xml:space="preserve"> REF _Ref114420126 \h  \* MERGEFORMAT </w:instrText>
       </w:r>
       <w:r>
         <w:fldChar w:fldCharType="separate"/>
@@ -14169,10 +14031,7 @@
         <w:fldChar w:fldCharType="begin"/>
       </w:r>
       <w:r>
-        <w:instrText xml:space="preserve"> REF _Ref114420437 \h </w:instrText>
-      </w:r>
-      <w:r>
-        <w:instrText xml:space="preserve"> \* MERGEFORMAT </w:instrText>
+        <w:instrText xml:space="preserve"> REF _Ref114420437 \h  \* MERGEFORMAT </w:instrText>
       </w:r>
       <w:r>
         <w:fldChar w:fldCharType="separate"/>
@@ -14184,7 +14043,7 @@
         <w:rPr>
           <w:noProof/>
         </w:rPr>
-        <w:t>8</w:t>
+        <w:t>9</w:t>
       </w:r>
       <w:r>
         <w:fldChar w:fldCharType="end"/>
@@ -14262,7 +14121,7 @@
           <w:sz w:val="22"/>
           <w:szCs w:val="22"/>
         </w:rPr>
-        <w:t>8</w:t>
+        <w:t>9</w:t>
       </w:r>
       <w:r>
         <w:rPr>
@@ -15433,36 +15292,24 @@
           <w:bCs/>
         </w:rPr>
         <w:lastRenderedPageBreak/>
-        <w:t>A capacidade preditiva do melhor modelo foi avaliada para diferentes pontos de corte, e verificou-se, como ilustrado na</w:t>
+        <w:t xml:space="preserve">A capacidade preditiva do melhor modelo foi avaliada para diferentes pontos de corte, e verificou-se, como ilustrado na </w:t>
       </w:r>
       <w:r>
         <w:rPr>
           <w:bCs/>
         </w:rPr>
-        <w:t xml:space="preserve"> </w:t>
+        <w:fldChar w:fldCharType="begin"/>
       </w:r>
       <w:r>
         <w:rPr>
           <w:bCs/>
         </w:rPr>
-        <w:fldChar w:fldCharType="begin"/>
+        <w:instrText xml:space="preserve"> REF _Ref114420573 \h  \* MERGEFORMAT </w:instrText>
       </w:r>
       <w:r>
         <w:rPr>
           <w:bCs/>
         </w:rPr>
-        <w:instrText xml:space="preserve"> REF _Ref114420573 \h </w:instrText>
-      </w:r>
-      <w:r>
-        <w:rPr>
-          <w:bCs/>
-        </w:rPr>
-      </w:r>
-      <w:r>
-        <w:rPr>
-          <w:bCs/>
-        </w:rPr>
-        <w:instrText xml:space="preserve"> \* MERGEFORMAT </w:instrText>
       </w:r>
       <w:r>
         <w:rPr>
@@ -15798,7 +15645,7 @@
         <w:rPr>
           <w:bCs/>
         </w:rPr>
-        <w:instrText xml:space="preserve"> REF _Ref114420940 \h </w:instrText>
+        <w:instrText xml:space="preserve"> REF _Ref114420940 \h  \* MERGEFORMAT </w:instrText>
       </w:r>
       <w:r>
         <w:rPr>
@@ -15809,12 +15656,6 @@
         <w:rPr>
           <w:bCs/>
         </w:rPr>
-        <w:instrText xml:space="preserve"> \* MERGEFORMAT </w:instrText>
-      </w:r>
-      <w:r>
-        <w:rPr>
-          <w:bCs/>
-        </w:rPr>
         <w:fldChar w:fldCharType="separate"/>
       </w:r>
       <w:r>
@@ -15824,7 +15665,7 @@
         <w:rPr>
           <w:noProof/>
         </w:rPr>
-        <w:t>9</w:t>
+        <w:t>10</w:t>
       </w:r>
       <w:r>
         <w:rPr>
@@ -15939,7 +15780,7 @@
           <w:sz w:val="22"/>
           <w:szCs w:val="22"/>
         </w:rPr>
-        <w:t>9</w:t>
+        <w:t>10</w:t>
       </w:r>
       <w:r>
         <w:rPr>
@@ -22317,59 +22158,41 @@
         <w:rPr>
           <w:bCs/>
         </w:rPr>
-        <w:t xml:space="preserve">De acordo com James e colaboradores (2021), a acurácia dos coeficientes estimados é medida por seus respectivos erros padrão, e valores absolutos elevados da estatística z servem de evidência contrária à hipótese nula, segundo a qual a variável dependente associada ao coeficiente não é útil para prever o evento de interesse, </w:t>
+        <w:t xml:space="preserve">De acordo com James e colaboradores (2021), a acurácia dos coeficientes estimados é medida por seus respectivos erros padrão, e valores absolutos elevados da estatística z servem de evidência contrária à hipótese nula, segundo a qual a variável dependente associada ao coeficiente não é útil para prever o evento de interesse, e, portanto, o coeficiente </w:t>
       </w:r>
       <w:r>
         <w:rPr>
           <w:bCs/>
         </w:rPr>
-        <w:t>e, portanto,</w:t>
+        <w:t>é igual a zero. Esse comportamento pode ser observado na</w:t>
       </w:r>
       <w:r>
         <w:rPr>
           <w:bCs/>
         </w:rPr>
-        <w:t xml:space="preserve"> o coeficiente </w:t>
+        <w:t xml:space="preserve"> </w:t>
       </w:r>
       <w:r>
         <w:rPr>
           <w:bCs/>
         </w:rPr>
-        <w:t>é igual a zero. Esse comportamento pode ser observado na</w:t>
+        <w:fldChar w:fldCharType="begin"/>
       </w:r>
       <w:r>
         <w:rPr>
           <w:bCs/>
         </w:rPr>
-        <w:t xml:space="preserve"> </w:t>
+        <w:instrText xml:space="preserve"> REF _Ref114420940 \h  \* MERGEFORMAT </w:instrText>
       </w:r>
       <w:r>
         <w:rPr>
           <w:bCs/>
         </w:rPr>
-        <w:fldChar w:fldCharType="begin"/>
       </w:r>
       <w:r>
         <w:rPr>
           <w:bCs/>
         </w:rPr>
-        <w:instrText xml:space="preserve"> REF _Ref114420940 \h </w:instrText>
-      </w:r>
-      <w:r>
-        <w:rPr>
-          <w:bCs/>
-        </w:rPr>
-      </w:r>
-      <w:r>
-        <w:rPr>
-          <w:bCs/>
-        </w:rPr>
-        <w:instrText xml:space="preserve"> \* MERGEFORMAT </w:instrText>
-      </w:r>
-      <w:r>
-        <w:rPr>
-          <w:bCs/>
-        </w:rPr>
         <w:fldChar w:fldCharType="separate"/>
       </w:r>
       <w:r>
@@ -22379,7 +22202,7 @@
         <w:rPr>
           <w:noProof/>
         </w:rPr>
-        <w:t>9</w:t>
+        <w:t>10</w:t>
       </w:r>
       <w:r>
         <w:rPr>
@@ -22543,7 +22366,7 @@
         <w:rPr>
           <w:bCs/>
         </w:rPr>
-        <w:instrText xml:space="preserve"> REF _Ref114421958 \h </w:instrText>
+        <w:instrText xml:space="preserve"> REF _Ref114421958 \h  \* MERGEFORMAT </w:instrText>
       </w:r>
       <w:r>
         <w:rPr>
@@ -22554,12 +22377,6 @@
         <w:rPr>
           <w:bCs/>
         </w:rPr>
-        <w:instrText xml:space="preserve"> \* MERGEFORMAT </w:instrText>
-      </w:r>
-      <w:r>
-        <w:rPr>
-          <w:bCs/>
-        </w:rPr>
         <w:fldChar w:fldCharType="separate"/>
       </w:r>
       <w:r>
@@ -22569,7 +22386,7 @@
         <w:rPr>
           <w:noProof/>
         </w:rPr>
-        <w:t>10</w:t>
+        <w:t>11</w:t>
       </w:r>
       <w:r>
         <w:rPr>
@@ -22688,7 +22505,7 @@
           <w:sz w:val="22"/>
           <w:szCs w:val="22"/>
         </w:rPr>
-        <w:t>10</w:t>
+        <w:t>11</w:t>
       </w:r>
       <w:r>
         <w:rPr>
@@ -24647,19 +24464,7 @@
         <w:rPr>
           <w:bCs/>
         </w:rPr>
-        <w:t xml:space="preserve"> em clientes com índice de satisfação igual a quatro ou cinco, </w:t>
-      </w:r>
-      <w:r>
-        <w:rPr>
-          <w:bCs/>
-        </w:rPr>
-        <w:t>e</w:t>
-      </w:r>
-      <w:r>
-        <w:rPr>
-          <w:bCs/>
-        </w:rPr>
-        <w:t xml:space="preserve"> identificou que todos os clientes com score igual a um ou dois foram perdidos pela companhia, de modo que estas duas características constituem duas folhas da árvore. Para os demais clientes, com score de satisfação igual a três, uma das folhas indica que clientes que assinam o serviço de segurança online, e cuja representatividade do valor da mensalidade atual, no montante cobrado ao longo do trimestre é inferior a 19%, tem elevado índice de </w:t>
+        <w:t xml:space="preserve"> em clientes com índice de satisfação igual a quatro ou cinco, e identificou que todos os clientes com score igual a um ou dois foram perdidos pela companhia, de modo que estas duas características constituem duas folhas da árvore. Para os demais clientes, com score de satisfação igual a três, uma das folhas indica que clientes que assinam o serviço de segurança online, e cuja representatividade do valor da mensalidade atual, no montante cobrado ao longo do trimestre é inferior a 19%, tem elevado índice de </w:t>
       </w:r>
       <w:proofErr w:type="spellStart"/>
       <w:r>
@@ -24675,19 +24480,7 @@
         <w:rPr>
           <w:bCs/>
         </w:rPr>
-        <w:t xml:space="preserve">, sendo que </w:t>
-      </w:r>
-      <w:r>
-        <w:rPr>
-          <w:bCs/>
-        </w:rPr>
-        <w:t>14,93% dos clientes da base de treinamento detêm</w:t>
-      </w:r>
-      <w:r>
-        <w:rPr>
-          <w:bCs/>
-        </w:rPr>
-        <w:t xml:space="preserve"> essas características, dos quais 82% foram perdidos pela companhia.</w:t>
+        <w:t>, sendo que 14,93% dos clientes da base de treinamento detêm essas características, dos quais 82% foram perdidos pela companhia.</w:t>
       </w:r>
     </w:p>
     <w:p>
@@ -24720,18 +24513,12 @@
         <w:rPr>
           <w:bCs/>
         </w:rPr>
-        <w:instrText xml:space="preserve"> REF _Ref114421920 \h </w:instrText>
+        <w:instrText xml:space="preserve"> REF _Ref114421920 \h  \* MERGEFORMAT </w:instrText>
       </w:r>
       <w:r>
         <w:rPr>
           <w:bCs/>
         </w:rPr>
-      </w:r>
-      <w:r>
-        <w:rPr>
-          <w:bCs/>
-        </w:rPr>
-        <w:instrText xml:space="preserve"> \* MERGEFORMAT </w:instrText>
       </w:r>
       <w:r>
         <w:rPr>
@@ -24969,10 +24756,7 @@
         <w:fldChar w:fldCharType="begin"/>
       </w:r>
       <w:r>
-        <w:instrText xml:space="preserve"> REF _Ref114421900 \h </w:instrText>
-      </w:r>
-      <w:r>
-        <w:instrText xml:space="preserve"> \* MERGEFORMAT </w:instrText>
+        <w:instrText xml:space="preserve"> REF _Ref114421900 \h  \* MERGEFORMAT </w:instrText>
       </w:r>
       <w:r>
         <w:fldChar w:fldCharType="separate"/>
@@ -24984,7 +24768,7 @@
         <w:rPr>
           <w:noProof/>
         </w:rPr>
-        <w:t>11</w:t>
+        <w:t>12</w:t>
       </w:r>
       <w:r>
         <w:fldChar w:fldCharType="end"/>
@@ -25062,7 +24846,7 @@
           <w:sz w:val="22"/>
           <w:szCs w:val="22"/>
         </w:rPr>
-        <w:t>11</w:t>
+        <w:t>12</w:t>
       </w:r>
       <w:r>
         <w:rPr>
@@ -29408,14 +29192,38 @@
         <w:sz w:val="16"/>
         <w:szCs w:val="17"/>
       </w:rPr>
-      <w:t xml:space="preserve"> para obtenção do título de especialista em</w:t>
+      <w:t xml:space="preserve"> para obtenção do título de</w:t>
     </w:r>
     <w:r>
       <w:rPr>
         <w:sz w:val="16"/>
         <w:szCs w:val="17"/>
       </w:rPr>
-      <w:t xml:space="preserve"> Data Science e </w:t>
+      <w:t xml:space="preserve"> </w:t>
+    </w:r>
+    <w:r>
+      <w:rPr>
+        <w:sz w:val="16"/>
+        <w:szCs w:val="17"/>
+      </w:rPr>
+      <w:t>especialista em</w:t>
+    </w:r>
+  </w:p>
+  <w:p>
+    <w:pPr>
+      <w:pStyle w:val="NoSpacing"/>
+      <w:ind w:right="3968"/>
+      <w:rPr>
+        <w:sz w:val="16"/>
+        <w:szCs w:val="17"/>
+      </w:rPr>
+    </w:pPr>
+    <w:r>
+      <w:rPr>
+        <w:sz w:val="16"/>
+        <w:szCs w:val="17"/>
+      </w:rPr>
+      <w:t xml:space="preserve">Data Science e </w:t>
     </w:r>
     <w:proofErr w:type="spellStart"/>
     <w:r>
@@ -29666,8 +29474,32 @@
         <w:sz w:val="16"/>
         <w:szCs w:val="17"/>
       </w:rPr>
-      <w:t xml:space="preserve"> para obtenção do título de especialista em </w:t>
+      <w:t xml:space="preserve"> para obtenção do título de</w:t>
     </w:r>
+    <w:r>
+      <w:rPr>
+        <w:sz w:val="16"/>
+        <w:szCs w:val="17"/>
+      </w:rPr>
+      <w:t xml:space="preserve"> </w:t>
+    </w:r>
+    <w:r>
+      <w:rPr>
+        <w:sz w:val="16"/>
+        <w:szCs w:val="17"/>
+      </w:rPr>
+      <w:t>especialista em</w:t>
+    </w:r>
+  </w:p>
+  <w:p>
+    <w:pPr>
+      <w:pStyle w:val="NoSpacing"/>
+      <w:ind w:right="3968"/>
+      <w:rPr>
+        <w:sz w:val="16"/>
+        <w:szCs w:val="17"/>
+      </w:rPr>
+    </w:pPr>
     <w:r>
       <w:rPr>
         <w:sz w:val="16"/>

</xml_diff>